<commit_message>
17:11 time 03.01.2025 date
</commit_message>
<xml_diff>
--- a/file_service/file_database/shartnoma_shablon.docx
+++ b/file_service/file_database/shartnoma_shablon.docx
@@ -181,7 +181,19 @@
         <w:rPr>
           <w:lang w:val="uz-Cyrl-UZ"/>
         </w:rPr>
-        <w:t xml:space="preserve">2024 yil </w:t>
+        <w:t>202</w:t>
+      </w:r>
+      <w:r>
+        <w:rPr>
+          <w:lang w:val="en-US"/>
+        </w:rPr>
+        <w:t>5</w:t>
+      </w:r>
+      <w:r>
+        <w:rPr>
+          <w:lang w:val="uz-Cyrl-UZ"/>
+        </w:rPr>
+        <w:t xml:space="preserve"> yil </w:t>
       </w:r>
       <w:r>
         <w:rPr>
@@ -1097,49 +1109,8 @@
           <w:color w:val="000000"/>
           <w:lang w:val="en-US"/>
         </w:rPr>
-        <w:t xml:space="preserve">t </w:t>
-      </w:r>
-      <w:proofErr w:type="spellStart"/>
-      <w:r>
-        <w:rPr>
-          <w:color w:val="000000"/>
-          <w:lang w:val="en-US"/>
-        </w:rPr>
-        <w:t>turlarini</w:t>
-      </w:r>
-      <w:proofErr w:type="spellEnd"/>
-      <w:r>
-        <w:rPr>
-          <w:color w:val="000000"/>
-          <w:lang w:val="en-US"/>
-        </w:rPr>
-        <w:t xml:space="preserve"> </w:t>
-      </w:r>
-      <w:proofErr w:type="spellStart"/>
-      <w:r>
-        <w:rPr>
-          <w:color w:val="000000"/>
-          <w:lang w:val="en-US"/>
-        </w:rPr>
-        <w:t>topshira</w:t>
-      </w:r>
-      <w:proofErr w:type="spellEnd"/>
-      <w:r>
-        <w:rPr>
-          <w:color w:val="000000"/>
-          <w:lang w:val="en-US"/>
-        </w:rPr>
-        <w:t xml:space="preserve"> </w:t>
-      </w:r>
-      <w:proofErr w:type="spellStart"/>
-      <w:r>
-        <w:rPr>
-          <w:color w:val="000000"/>
-          <w:lang w:val="en-US"/>
-        </w:rPr>
-        <w:t>olmagan</w:t>
-      </w:r>
-      <w:proofErr w:type="spellEnd"/>
+        <w:t>t turlarini topshira olmagan</w:t>
+      </w:r>
       <w:r>
         <w:rPr>
           <w:color w:val="000000"/>
@@ -1892,39 +1863,7 @@
           <w:rFonts w:eastAsia="Calibri"/>
           <w:lang w:val="en-US" w:eastAsia="en-US"/>
         </w:rPr>
-        <w:t>Telegram-</w:t>
-      </w:r>
-      <w:proofErr w:type="spellStart"/>
-      <w:r>
-        <w:rPr>
-          <w:rFonts w:eastAsia="Calibri"/>
-          <w:lang w:val="en-US" w:eastAsia="en-US"/>
-        </w:rPr>
-        <w:t>kanali</w:t>
-      </w:r>
-      <w:proofErr w:type="spellEnd"/>
-      <w:r>
-        <w:rPr>
-          <w:rFonts w:eastAsia="Calibri"/>
-          <w:lang w:val="en-US" w:eastAsia="en-US"/>
-        </w:rPr>
-        <w:t xml:space="preserve"> (</w:t>
-      </w:r>
-      <w:proofErr w:type="spellStart"/>
-      <w:r>
-        <w:rPr>
-          <w:rFonts w:eastAsia="Calibri"/>
-          <w:lang w:val="en-US" w:eastAsia="en-US"/>
-        </w:rPr>
-        <w:t>Maxsus</w:t>
-      </w:r>
-      <w:proofErr w:type="spellEnd"/>
-      <w:r>
-        <w:rPr>
-          <w:rFonts w:eastAsia="Calibri"/>
-          <w:lang w:val="en-US" w:eastAsia="en-US"/>
-        </w:rPr>
-        <w:t xml:space="preserve"> bot:)</w:t>
+        <w:t>Telegram-kanali (Maxsus bot:)</w:t>
       </w:r>
       <w:r>
         <w:rPr>
@@ -2683,33 +2622,17 @@
                 <w:lang w:val="en-US"/>
               </w:rPr>
             </w:pPr>
-            <w:proofErr w:type="spellStart"/>
             <w:r>
               <w:rPr>
                 <w:lang w:val="en-US"/>
               </w:rPr>
-              <w:t>Pasport</w:t>
+              <w:t xml:space="preserve">Pasport </w:t>
             </w:r>
-            <w:proofErr w:type="spellEnd"/>
             <w:r>
               <w:rPr>
                 <w:lang w:val="en-US"/>
               </w:rPr>
-              <w:t xml:space="preserve"> </w:t>
-            </w:r>
-            <w:proofErr w:type="spellStart"/>
-            <w:r>
-              <w:rPr>
-                <w:lang w:val="en-US"/>
-              </w:rPr>
-              <w:t>ma’lumotlari</w:t>
-            </w:r>
-            <w:proofErr w:type="spellEnd"/>
-            <w:r>
-              <w:rPr>
-                <w:lang w:val="en-US"/>
-              </w:rPr>
-              <w:t>:</w:t>
+              <w:t>ma’lumotlari:</w:t>
             </w:r>
             <w:r>
               <w:rPr>

</xml_diff>